<commit_message>
for adding java questions
for adding java questions
</commit_message>
<xml_diff>
--- a/src/main/java/docs/Java questions.docx
+++ b/src/main/java/docs/Java questions.docx
@@ -167,8 +167,6 @@
           <w:szCs w:val="18"/>
         </w:rPr>
       </w:pPr>
-      <w:bookmarkStart w:id="0" w:name="_GoBack"/>
-      <w:bookmarkEnd w:id="0"/>
       <w:r>
         <w:rPr>
           <w:rFonts w:ascii="Menlo" w:eastAsia="Times New Roman" w:hAnsi="Menlo" w:cs="Menlo"/>
@@ -3630,16 +3628,669 @@
           <w:szCs w:val="18"/>
         </w:rPr>
       </w:pPr>
-      <w:r>
-        <w:rPr>
-          <w:rFonts w:ascii="Menlo" w:eastAsia="Times New Roman" w:hAnsi="Menlo" w:cs="Menlo"/>
-          <w:color w:val="000000"/>
-          <w:sz w:val="18"/>
-          <w:szCs w:val="18"/>
-        </w:rPr>
-        <w:t>https://www.nitinagrawal.com/zemosointerview.html</w:t>
-      </w:r>
+      <w:hyperlink r:id="rId4" w:history="1">
+        <w:r>
+          <w:rPr>
+            <w:rStyle w:val="Hyperlink"/>
+            <w:rFonts w:ascii="Menlo" w:eastAsia="Times New Roman" w:hAnsi="Menlo" w:cs="Menlo"/>
+            <w:sz w:val="18"/>
+            <w:szCs w:val="18"/>
+          </w:rPr>
+          <w:t>https://www.nitinagrawal.com/zemosointerview.html</w:t>
+        </w:r>
+      </w:hyperlink>
     </w:p>
+    <w:p>
+      <w:pPr>
+        <w:shd w:val="clear" w:color="auto" w:fill="FFFFFF"/>
+        <w:tabs>
+          <w:tab w:val="left" w:pos="916"/>
+          <w:tab w:val="left" w:pos="1832"/>
+          <w:tab w:val="left" w:pos="2748"/>
+          <w:tab w:val="left" w:pos="3664"/>
+          <w:tab w:val="left" w:pos="4580"/>
+          <w:tab w:val="left" w:pos="5496"/>
+          <w:tab w:val="left" w:pos="6412"/>
+          <w:tab w:val="left" w:pos="7328"/>
+          <w:tab w:val="left" w:pos="8244"/>
+          <w:tab w:val="left" w:pos="9160"/>
+          <w:tab w:val="left" w:pos="10076"/>
+          <w:tab w:val="left" w:pos="10992"/>
+          <w:tab w:val="left" w:pos="11908"/>
+          <w:tab w:val="left" w:pos="12824"/>
+          <w:tab w:val="left" w:pos="13740"/>
+          <w:tab w:val="left" w:pos="14656"/>
+        </w:tabs>
+        <w:rPr>
+          <w:rFonts w:ascii="Menlo" w:eastAsia="Times New Roman" w:hAnsi="Menlo" w:cs="Menlo"/>
+          <w:color w:val="000000"/>
+          <w:sz w:val="18"/>
+          <w:szCs w:val="18"/>
+        </w:rPr>
+      </w:pPr>
+    </w:p>
+    <w:p>
+      <w:pPr>
+        <w:shd w:val="clear" w:color="auto" w:fill="FFFFFF"/>
+        <w:tabs>
+          <w:tab w:val="left" w:pos="916"/>
+          <w:tab w:val="left" w:pos="1832"/>
+          <w:tab w:val="left" w:pos="2748"/>
+          <w:tab w:val="left" w:pos="3664"/>
+          <w:tab w:val="left" w:pos="4580"/>
+          <w:tab w:val="left" w:pos="5496"/>
+          <w:tab w:val="left" w:pos="6412"/>
+          <w:tab w:val="left" w:pos="7328"/>
+          <w:tab w:val="left" w:pos="8244"/>
+          <w:tab w:val="left" w:pos="9160"/>
+          <w:tab w:val="left" w:pos="10076"/>
+          <w:tab w:val="left" w:pos="10992"/>
+          <w:tab w:val="left" w:pos="11908"/>
+          <w:tab w:val="left" w:pos="12824"/>
+          <w:tab w:val="left" w:pos="13740"/>
+          <w:tab w:val="left" w:pos="14656"/>
+        </w:tabs>
+        <w:rPr>
+          <w:rFonts w:ascii="Menlo" w:eastAsia="Times New Roman" w:hAnsi="Menlo" w:cs="Menlo"/>
+          <w:color w:val="000000"/>
+          <w:sz w:val="18"/>
+          <w:szCs w:val="18"/>
+        </w:rPr>
+      </w:pPr>
+    </w:p>
+    <w:p>
+      <w:pPr>
+        <w:shd w:val="clear" w:color="auto" w:fill="FFFFFF"/>
+        <w:tabs>
+          <w:tab w:val="left" w:pos="916"/>
+          <w:tab w:val="left" w:pos="1832"/>
+          <w:tab w:val="left" w:pos="2748"/>
+          <w:tab w:val="left" w:pos="3664"/>
+          <w:tab w:val="left" w:pos="4580"/>
+          <w:tab w:val="left" w:pos="5496"/>
+          <w:tab w:val="left" w:pos="6412"/>
+          <w:tab w:val="left" w:pos="7328"/>
+          <w:tab w:val="left" w:pos="8244"/>
+          <w:tab w:val="left" w:pos="9160"/>
+          <w:tab w:val="left" w:pos="10076"/>
+          <w:tab w:val="left" w:pos="10992"/>
+          <w:tab w:val="left" w:pos="11908"/>
+          <w:tab w:val="left" w:pos="12824"/>
+          <w:tab w:val="left" w:pos="13740"/>
+          <w:tab w:val="left" w:pos="14656"/>
+        </w:tabs>
+        <w:rPr>
+          <w:rFonts w:ascii="Menlo" w:eastAsia="Times New Roman" w:hAnsi="Menlo" w:cs="Menlo"/>
+          <w:b/>
+          <w:color w:val="000000"/>
+          <w:sz w:val="32"/>
+          <w:szCs w:val="32"/>
+        </w:rPr>
+      </w:pPr>
+      <w:proofErr w:type="spellStart"/>
+      <w:r>
+        <w:rPr>
+          <w:rFonts w:ascii="Menlo" w:eastAsia="Times New Roman" w:hAnsi="Menlo" w:cs="Menlo"/>
+          <w:b/>
+          <w:color w:val="000000"/>
+          <w:sz w:val="32"/>
+          <w:szCs w:val="32"/>
+        </w:rPr>
+        <w:t>Dmart</w:t>
+      </w:r>
+      <w:proofErr w:type="spellEnd"/>
+      <w:r>
+        <w:rPr>
+          <w:rFonts w:ascii="Menlo" w:eastAsia="Times New Roman" w:hAnsi="Menlo" w:cs="Menlo"/>
+          <w:b/>
+          <w:color w:val="000000"/>
+          <w:sz w:val="32"/>
+          <w:szCs w:val="32"/>
+        </w:rPr>
+        <w:t xml:space="preserve"> </w:t>
+      </w:r>
+      <w:r>
+        <w:rPr>
+          <w:rFonts w:ascii="Menlo" w:eastAsia="Times New Roman" w:hAnsi="Menlo" w:cs="Menlo"/>
+          <w:b/>
+          <w:color w:val="000000"/>
+          <w:sz w:val="32"/>
+          <w:szCs w:val="32"/>
+        </w:rPr>
+        <w:t xml:space="preserve">&amp; </w:t>
+      </w:r>
+      <w:r>
+        <w:rPr>
+          <w:rFonts w:ascii="Menlo" w:eastAsia="Times New Roman" w:hAnsi="Menlo" w:cs="Menlo"/>
+          <w:b/>
+          <w:color w:val="000000"/>
+          <w:sz w:val="32"/>
+          <w:szCs w:val="32"/>
+        </w:rPr>
+        <w:t>Model N</w:t>
+      </w:r>
+    </w:p>
+    <w:p>
+      <w:pPr>
+        <w:shd w:val="clear" w:color="auto" w:fill="FFFFFF"/>
+        <w:tabs>
+          <w:tab w:val="left" w:pos="916"/>
+          <w:tab w:val="left" w:pos="1832"/>
+          <w:tab w:val="left" w:pos="2748"/>
+          <w:tab w:val="left" w:pos="3664"/>
+          <w:tab w:val="left" w:pos="4580"/>
+          <w:tab w:val="left" w:pos="5496"/>
+          <w:tab w:val="left" w:pos="6412"/>
+          <w:tab w:val="left" w:pos="7328"/>
+          <w:tab w:val="left" w:pos="8244"/>
+          <w:tab w:val="left" w:pos="9160"/>
+          <w:tab w:val="left" w:pos="10076"/>
+          <w:tab w:val="left" w:pos="10992"/>
+          <w:tab w:val="left" w:pos="11908"/>
+          <w:tab w:val="left" w:pos="12824"/>
+          <w:tab w:val="left" w:pos="13740"/>
+          <w:tab w:val="left" w:pos="14656"/>
+        </w:tabs>
+        <w:rPr>
+          <w:rFonts w:ascii="Menlo" w:eastAsia="Times New Roman" w:hAnsi="Menlo" w:cs="Menlo"/>
+          <w:color w:val="000000"/>
+          <w:sz w:val="18"/>
+          <w:szCs w:val="18"/>
+        </w:rPr>
+      </w:pPr>
+    </w:p>
+    <w:p>
+      <w:pPr>
+        <w:shd w:val="clear" w:color="auto" w:fill="FFFFFF"/>
+        <w:tabs>
+          <w:tab w:val="left" w:pos="916"/>
+          <w:tab w:val="left" w:pos="1832"/>
+          <w:tab w:val="left" w:pos="2748"/>
+          <w:tab w:val="left" w:pos="3664"/>
+          <w:tab w:val="left" w:pos="4580"/>
+          <w:tab w:val="left" w:pos="5496"/>
+          <w:tab w:val="left" w:pos="6412"/>
+          <w:tab w:val="left" w:pos="7328"/>
+          <w:tab w:val="left" w:pos="8244"/>
+          <w:tab w:val="left" w:pos="9160"/>
+          <w:tab w:val="left" w:pos="10076"/>
+          <w:tab w:val="left" w:pos="10992"/>
+          <w:tab w:val="left" w:pos="11908"/>
+          <w:tab w:val="left" w:pos="12824"/>
+          <w:tab w:val="left" w:pos="13740"/>
+          <w:tab w:val="left" w:pos="14656"/>
+        </w:tabs>
+        <w:rPr>
+          <w:rFonts w:ascii="Menlo" w:eastAsia="Times New Roman" w:hAnsi="Menlo" w:cs="Menlo"/>
+          <w:color w:val="000000"/>
+          <w:sz w:val="18"/>
+          <w:szCs w:val="18"/>
+        </w:rPr>
+      </w:pPr>
+      <w:r>
+        <w:rPr>
+          <w:rFonts w:ascii="Menlo" w:eastAsia="Times New Roman" w:hAnsi="Menlo" w:cs="Menlo"/>
+          <w:color w:val="000000"/>
+          <w:sz w:val="18"/>
+          <w:szCs w:val="18"/>
+        </w:rPr>
+        <w:t>How to implement LRU Cache using java</w:t>
+      </w:r>
+      <w:r>
+        <w:rPr>
+          <w:rFonts w:ascii="Menlo" w:eastAsia="Times New Roman" w:hAnsi="Menlo" w:cs="Menlo"/>
+          <w:color w:val="000000"/>
+          <w:sz w:val="18"/>
+          <w:szCs w:val="18"/>
+        </w:rPr>
+        <w:t xml:space="preserve"> which collection is very good for that</w:t>
+      </w:r>
+      <w:r>
+        <w:rPr>
+          <w:rFonts w:ascii="Menlo" w:eastAsia="Times New Roman" w:hAnsi="Menlo" w:cs="Menlo"/>
+          <w:color w:val="000000"/>
+          <w:sz w:val="18"/>
+          <w:szCs w:val="18"/>
+        </w:rPr>
+        <w:t xml:space="preserve"> </w:t>
+      </w:r>
+      <w:proofErr w:type="spellStart"/>
+      <w:r>
+        <w:rPr>
+          <w:rFonts w:ascii="Menlo" w:eastAsia="Times New Roman" w:hAnsi="Menlo" w:cs="Menlo"/>
+          <w:color w:val="000000"/>
+          <w:sz w:val="18"/>
+          <w:szCs w:val="18"/>
+        </w:rPr>
+        <w:t>hashmap</w:t>
+      </w:r>
+      <w:proofErr w:type="spellEnd"/>
+      <w:r>
+        <w:rPr>
+          <w:rFonts w:ascii="Menlo" w:eastAsia="Times New Roman" w:hAnsi="Menlo" w:cs="Menlo"/>
+          <w:color w:val="000000"/>
+          <w:sz w:val="18"/>
+          <w:szCs w:val="18"/>
+        </w:rPr>
+        <w:t xml:space="preserve"> or </w:t>
+      </w:r>
+      <w:proofErr w:type="spellStart"/>
+      <w:r>
+        <w:rPr>
+          <w:rFonts w:ascii="Menlo" w:eastAsia="Times New Roman" w:hAnsi="Menlo" w:cs="Menlo"/>
+          <w:color w:val="000000"/>
+          <w:sz w:val="18"/>
+          <w:szCs w:val="18"/>
+        </w:rPr>
+        <w:t>hashset</w:t>
+      </w:r>
+      <w:proofErr w:type="spellEnd"/>
+      <w:r>
+        <w:rPr>
+          <w:rFonts w:ascii="Menlo" w:eastAsia="Times New Roman" w:hAnsi="Menlo" w:cs="Menlo"/>
+          <w:color w:val="000000"/>
+          <w:sz w:val="18"/>
+          <w:szCs w:val="18"/>
+        </w:rPr>
+        <w:t xml:space="preserve"> or which collection</w:t>
+      </w:r>
+      <w:r>
+        <w:rPr>
+          <w:rFonts w:ascii="Menlo" w:eastAsia="Times New Roman" w:hAnsi="Menlo" w:cs="Menlo"/>
+          <w:color w:val="000000"/>
+          <w:sz w:val="18"/>
+          <w:szCs w:val="18"/>
+        </w:rPr>
+        <w:t>.</w:t>
+      </w:r>
+    </w:p>
+    <w:p>
+      <w:pPr>
+        <w:shd w:val="clear" w:color="auto" w:fill="FFFFFF"/>
+        <w:tabs>
+          <w:tab w:val="left" w:pos="916"/>
+          <w:tab w:val="left" w:pos="1832"/>
+          <w:tab w:val="left" w:pos="2748"/>
+          <w:tab w:val="left" w:pos="3664"/>
+          <w:tab w:val="left" w:pos="4580"/>
+          <w:tab w:val="left" w:pos="5496"/>
+          <w:tab w:val="left" w:pos="6412"/>
+          <w:tab w:val="left" w:pos="7328"/>
+          <w:tab w:val="left" w:pos="8244"/>
+          <w:tab w:val="left" w:pos="9160"/>
+          <w:tab w:val="left" w:pos="10076"/>
+          <w:tab w:val="left" w:pos="10992"/>
+          <w:tab w:val="left" w:pos="11908"/>
+          <w:tab w:val="left" w:pos="12824"/>
+          <w:tab w:val="left" w:pos="13740"/>
+          <w:tab w:val="left" w:pos="14656"/>
+        </w:tabs>
+        <w:rPr>
+          <w:rFonts w:ascii="Menlo" w:eastAsia="Times New Roman" w:hAnsi="Menlo" w:cs="Menlo"/>
+          <w:color w:val="000000"/>
+          <w:sz w:val="18"/>
+          <w:szCs w:val="18"/>
+        </w:rPr>
+      </w:pPr>
+    </w:p>
+    <w:p>
+      <w:pPr>
+        <w:shd w:val="clear" w:color="auto" w:fill="FFFFFF"/>
+        <w:tabs>
+          <w:tab w:val="left" w:pos="916"/>
+          <w:tab w:val="left" w:pos="1832"/>
+          <w:tab w:val="left" w:pos="2748"/>
+          <w:tab w:val="left" w:pos="3664"/>
+          <w:tab w:val="left" w:pos="4580"/>
+          <w:tab w:val="left" w:pos="5496"/>
+          <w:tab w:val="left" w:pos="6412"/>
+          <w:tab w:val="left" w:pos="7328"/>
+          <w:tab w:val="left" w:pos="8244"/>
+          <w:tab w:val="left" w:pos="9160"/>
+          <w:tab w:val="left" w:pos="10076"/>
+          <w:tab w:val="left" w:pos="10992"/>
+          <w:tab w:val="left" w:pos="11908"/>
+          <w:tab w:val="left" w:pos="12824"/>
+          <w:tab w:val="left" w:pos="13740"/>
+          <w:tab w:val="left" w:pos="14656"/>
+        </w:tabs>
+        <w:rPr>
+          <w:rFonts w:ascii="Menlo" w:eastAsia="Times New Roman" w:hAnsi="Menlo" w:cs="Menlo"/>
+          <w:color w:val="000000"/>
+          <w:sz w:val="18"/>
+          <w:szCs w:val="18"/>
+        </w:rPr>
+      </w:pPr>
+      <w:r>
+        <w:rPr>
+          <w:rFonts w:ascii="Menlo" w:eastAsia="Times New Roman" w:hAnsi="Menlo" w:cs="Menlo"/>
+          <w:color w:val="000000"/>
+          <w:sz w:val="18"/>
+          <w:szCs w:val="18"/>
+        </w:rPr>
+        <w:t xml:space="preserve">Which is good if we are inserting null values </w:t>
+      </w:r>
+      <w:bookmarkStart w:id="0" w:name="_GoBack"/>
+      <w:bookmarkEnd w:id="0"/>
+    </w:p>
+    <w:p>
+      <w:pPr>
+        <w:shd w:val="clear" w:color="auto" w:fill="FFFFFF"/>
+        <w:tabs>
+          <w:tab w:val="left" w:pos="916"/>
+          <w:tab w:val="left" w:pos="1832"/>
+          <w:tab w:val="left" w:pos="2748"/>
+          <w:tab w:val="left" w:pos="3664"/>
+          <w:tab w:val="left" w:pos="4580"/>
+          <w:tab w:val="left" w:pos="5496"/>
+          <w:tab w:val="left" w:pos="6412"/>
+          <w:tab w:val="left" w:pos="7328"/>
+          <w:tab w:val="left" w:pos="8244"/>
+          <w:tab w:val="left" w:pos="9160"/>
+          <w:tab w:val="left" w:pos="10076"/>
+          <w:tab w:val="left" w:pos="10992"/>
+          <w:tab w:val="left" w:pos="11908"/>
+          <w:tab w:val="left" w:pos="12824"/>
+          <w:tab w:val="left" w:pos="13740"/>
+          <w:tab w:val="left" w:pos="14656"/>
+        </w:tabs>
+        <w:rPr>
+          <w:rFonts w:ascii="Menlo" w:eastAsia="Times New Roman" w:hAnsi="Menlo" w:cs="Menlo"/>
+          <w:color w:val="000000"/>
+          <w:sz w:val="18"/>
+          <w:szCs w:val="18"/>
+        </w:rPr>
+      </w:pPr>
+    </w:p>
+    <w:p>
+      <w:pPr>
+        <w:shd w:val="clear" w:color="auto" w:fill="FFFFFF"/>
+        <w:tabs>
+          <w:tab w:val="left" w:pos="916"/>
+          <w:tab w:val="left" w:pos="1832"/>
+          <w:tab w:val="left" w:pos="2748"/>
+          <w:tab w:val="left" w:pos="3664"/>
+          <w:tab w:val="left" w:pos="4580"/>
+          <w:tab w:val="left" w:pos="5496"/>
+          <w:tab w:val="left" w:pos="6412"/>
+          <w:tab w:val="left" w:pos="7328"/>
+          <w:tab w:val="left" w:pos="8244"/>
+          <w:tab w:val="left" w:pos="9160"/>
+          <w:tab w:val="left" w:pos="10076"/>
+          <w:tab w:val="left" w:pos="10992"/>
+          <w:tab w:val="left" w:pos="11908"/>
+          <w:tab w:val="left" w:pos="12824"/>
+          <w:tab w:val="left" w:pos="13740"/>
+          <w:tab w:val="left" w:pos="14656"/>
+        </w:tabs>
+        <w:rPr>
+          <w:rFonts w:ascii="Menlo" w:eastAsia="Times New Roman" w:hAnsi="Menlo" w:cs="Menlo"/>
+          <w:color w:val="000000"/>
+          <w:sz w:val="18"/>
+          <w:szCs w:val="18"/>
+        </w:rPr>
+      </w:pPr>
+    </w:p>
+    <w:p>
+      <w:pPr>
+        <w:shd w:val="clear" w:color="auto" w:fill="FFFFFF"/>
+        <w:tabs>
+          <w:tab w:val="left" w:pos="916"/>
+          <w:tab w:val="left" w:pos="1832"/>
+          <w:tab w:val="left" w:pos="2748"/>
+          <w:tab w:val="left" w:pos="3664"/>
+          <w:tab w:val="left" w:pos="4580"/>
+          <w:tab w:val="left" w:pos="5496"/>
+          <w:tab w:val="left" w:pos="6412"/>
+          <w:tab w:val="left" w:pos="7328"/>
+          <w:tab w:val="left" w:pos="8244"/>
+          <w:tab w:val="left" w:pos="9160"/>
+          <w:tab w:val="left" w:pos="10076"/>
+          <w:tab w:val="left" w:pos="10992"/>
+          <w:tab w:val="left" w:pos="11908"/>
+          <w:tab w:val="left" w:pos="12824"/>
+          <w:tab w:val="left" w:pos="13740"/>
+          <w:tab w:val="left" w:pos="14656"/>
+        </w:tabs>
+        <w:rPr>
+          <w:rFonts w:ascii="Menlo" w:eastAsia="Times New Roman" w:hAnsi="Menlo" w:cs="Menlo"/>
+          <w:color w:val="000000"/>
+          <w:sz w:val="18"/>
+          <w:szCs w:val="18"/>
+        </w:rPr>
+      </w:pPr>
+      <w:r>
+        <w:rPr>
+          <w:rFonts w:ascii="Menlo" w:eastAsia="Times New Roman" w:hAnsi="Menlo" w:cs="Menlo"/>
+          <w:color w:val="000000"/>
+          <w:sz w:val="18"/>
+          <w:szCs w:val="18"/>
+        </w:rPr>
+        <w:t>How to fo</w:t>
+      </w:r>
+      <w:r>
+        <w:rPr>
+          <w:rFonts w:ascii="Menlo" w:eastAsia="Times New Roman" w:hAnsi="Menlo" w:cs="Menlo"/>
+          <w:color w:val="000000"/>
+          <w:sz w:val="18"/>
+          <w:szCs w:val="18"/>
+        </w:rPr>
+        <w:t>r</w:t>
+      </w:r>
+      <w:r>
+        <w:rPr>
+          <w:rFonts w:ascii="Menlo" w:eastAsia="Times New Roman" w:hAnsi="Menlo" w:cs="Menlo"/>
+          <w:color w:val="000000"/>
+          <w:sz w:val="18"/>
+          <w:szCs w:val="18"/>
+        </w:rPr>
+        <w:t xml:space="preserve">m three letter word from array and check whether its valid word or not using existing dictionary </w:t>
+      </w:r>
+      <w:proofErr w:type="spellStart"/>
+      <w:r>
+        <w:rPr>
+          <w:rFonts w:ascii="Menlo" w:eastAsia="Times New Roman" w:hAnsi="Menlo" w:cs="Menlo"/>
+          <w:color w:val="000000"/>
+          <w:sz w:val="18"/>
+          <w:szCs w:val="18"/>
+        </w:rPr>
+        <w:t>api</w:t>
+      </w:r>
+      <w:proofErr w:type="spellEnd"/>
+    </w:p>
+    <w:p>
+      <w:pPr>
+        <w:shd w:val="clear" w:color="auto" w:fill="FFFFFF"/>
+        <w:tabs>
+          <w:tab w:val="left" w:pos="916"/>
+          <w:tab w:val="left" w:pos="1832"/>
+          <w:tab w:val="left" w:pos="2748"/>
+          <w:tab w:val="left" w:pos="3664"/>
+          <w:tab w:val="left" w:pos="4580"/>
+          <w:tab w:val="left" w:pos="5496"/>
+          <w:tab w:val="left" w:pos="6412"/>
+          <w:tab w:val="left" w:pos="7328"/>
+          <w:tab w:val="left" w:pos="8244"/>
+          <w:tab w:val="left" w:pos="9160"/>
+          <w:tab w:val="left" w:pos="10076"/>
+          <w:tab w:val="left" w:pos="10992"/>
+          <w:tab w:val="left" w:pos="11908"/>
+          <w:tab w:val="left" w:pos="12824"/>
+          <w:tab w:val="left" w:pos="13740"/>
+          <w:tab w:val="left" w:pos="14656"/>
+        </w:tabs>
+        <w:rPr>
+          <w:rFonts w:ascii="Menlo" w:eastAsia="Times New Roman" w:hAnsi="Menlo" w:cs="Menlo"/>
+          <w:color w:val="000000"/>
+          <w:sz w:val="18"/>
+          <w:szCs w:val="18"/>
+        </w:rPr>
+      </w:pPr>
+    </w:p>
+    <w:p>
+      <w:pPr>
+        <w:shd w:val="clear" w:color="auto" w:fill="FFFFFF"/>
+        <w:tabs>
+          <w:tab w:val="left" w:pos="916"/>
+          <w:tab w:val="left" w:pos="1832"/>
+          <w:tab w:val="left" w:pos="2748"/>
+          <w:tab w:val="left" w:pos="3664"/>
+          <w:tab w:val="left" w:pos="4580"/>
+          <w:tab w:val="left" w:pos="5496"/>
+          <w:tab w:val="left" w:pos="6412"/>
+          <w:tab w:val="left" w:pos="7328"/>
+          <w:tab w:val="left" w:pos="8244"/>
+          <w:tab w:val="left" w:pos="9160"/>
+          <w:tab w:val="left" w:pos="10076"/>
+          <w:tab w:val="left" w:pos="10992"/>
+          <w:tab w:val="left" w:pos="11908"/>
+          <w:tab w:val="left" w:pos="12824"/>
+          <w:tab w:val="left" w:pos="13740"/>
+          <w:tab w:val="left" w:pos="14656"/>
+        </w:tabs>
+        <w:rPr>
+          <w:rFonts w:ascii="Menlo" w:eastAsia="Times New Roman" w:hAnsi="Menlo" w:cs="Menlo"/>
+          <w:color w:val="000000"/>
+          <w:sz w:val="18"/>
+          <w:szCs w:val="18"/>
+        </w:rPr>
+      </w:pPr>
+      <w:r>
+        <w:rPr>
+          <w:rFonts w:ascii="Menlo" w:eastAsia="Times New Roman" w:hAnsi="Menlo" w:cs="Menlo"/>
+          <w:color w:val="000000"/>
+          <w:sz w:val="18"/>
+          <w:szCs w:val="18"/>
+        </w:rPr>
+        <w:t>How to implement service discovery using spring Netflix eureka</w:t>
+      </w:r>
+    </w:p>
+    <w:p>
+      <w:pPr>
+        <w:shd w:val="clear" w:color="auto" w:fill="FFFFFF"/>
+        <w:tabs>
+          <w:tab w:val="left" w:pos="916"/>
+          <w:tab w:val="left" w:pos="1832"/>
+          <w:tab w:val="left" w:pos="2748"/>
+          <w:tab w:val="left" w:pos="3664"/>
+          <w:tab w:val="left" w:pos="4580"/>
+          <w:tab w:val="left" w:pos="5496"/>
+          <w:tab w:val="left" w:pos="6412"/>
+          <w:tab w:val="left" w:pos="7328"/>
+          <w:tab w:val="left" w:pos="8244"/>
+          <w:tab w:val="left" w:pos="9160"/>
+          <w:tab w:val="left" w:pos="10076"/>
+          <w:tab w:val="left" w:pos="10992"/>
+          <w:tab w:val="left" w:pos="11908"/>
+          <w:tab w:val="left" w:pos="12824"/>
+          <w:tab w:val="left" w:pos="13740"/>
+          <w:tab w:val="left" w:pos="14656"/>
+        </w:tabs>
+        <w:rPr>
+          <w:rFonts w:ascii="Menlo" w:eastAsia="Times New Roman" w:hAnsi="Menlo" w:cs="Menlo"/>
+          <w:color w:val="000000"/>
+          <w:sz w:val="18"/>
+          <w:szCs w:val="18"/>
+        </w:rPr>
+      </w:pPr>
+    </w:p>
+    <w:p>
+      <w:hyperlink r:id="rId5" w:history="1">
+        <w:r>
+          <w:rPr>
+            <w:rStyle w:val="Hyperlink"/>
+          </w:rPr>
+          <w:t>https://howtodoinjava.com/spring-cloud/spring-cloud-service-discovery-netflix-eureka</w:t>
+        </w:r>
+      </w:hyperlink>
+    </w:p>
+    <w:p>
+      <w:pPr>
+        <w:shd w:val="clear" w:color="auto" w:fill="FFFFFF"/>
+        <w:tabs>
+          <w:tab w:val="left" w:pos="916"/>
+          <w:tab w:val="left" w:pos="1832"/>
+          <w:tab w:val="left" w:pos="2748"/>
+          <w:tab w:val="left" w:pos="3664"/>
+          <w:tab w:val="left" w:pos="4580"/>
+          <w:tab w:val="left" w:pos="5496"/>
+          <w:tab w:val="left" w:pos="6412"/>
+          <w:tab w:val="left" w:pos="7328"/>
+          <w:tab w:val="left" w:pos="8244"/>
+          <w:tab w:val="left" w:pos="9160"/>
+          <w:tab w:val="left" w:pos="10076"/>
+          <w:tab w:val="left" w:pos="10992"/>
+          <w:tab w:val="left" w:pos="11908"/>
+          <w:tab w:val="left" w:pos="12824"/>
+          <w:tab w:val="left" w:pos="13740"/>
+          <w:tab w:val="left" w:pos="14656"/>
+        </w:tabs>
+        <w:rPr>
+          <w:rFonts w:ascii="Menlo" w:eastAsia="Times New Roman" w:hAnsi="Menlo" w:cs="Menlo"/>
+          <w:color w:val="000000"/>
+          <w:sz w:val="18"/>
+          <w:szCs w:val="18"/>
+        </w:rPr>
+      </w:pPr>
+    </w:p>
+    <w:p>
+      <w:pPr>
+        <w:rPr>
+          <w:rFonts w:ascii="Menlo" w:eastAsia="Times New Roman" w:hAnsi="Menlo" w:cs="Menlo"/>
+          <w:color w:val="000000"/>
+          <w:sz w:val="18"/>
+          <w:szCs w:val="18"/>
+        </w:rPr>
+      </w:pPr>
+      <w:r>
+        <w:rPr>
+          <w:rFonts w:ascii="Menlo" w:eastAsia="Times New Roman" w:hAnsi="Menlo" w:cs="Menlo"/>
+          <w:color w:val="000000"/>
+          <w:sz w:val="18"/>
+          <w:szCs w:val="18"/>
+        </w:rPr>
+        <w:t xml:space="preserve">how to implement dynamic environment </w:t>
+      </w:r>
+      <w:proofErr w:type="spellStart"/>
+      <w:r>
+        <w:rPr>
+          <w:rFonts w:ascii="Menlo" w:eastAsia="Times New Roman" w:hAnsi="Menlo" w:cs="Menlo"/>
+          <w:color w:val="000000"/>
+          <w:sz w:val="18"/>
+          <w:szCs w:val="18"/>
+        </w:rPr>
+        <w:t>vaiables</w:t>
+      </w:r>
+      <w:proofErr w:type="spellEnd"/>
+      <w:r>
+        <w:rPr>
+          <w:rFonts w:ascii="Menlo" w:eastAsia="Times New Roman" w:hAnsi="Menlo" w:cs="Menlo"/>
+          <w:color w:val="000000"/>
+          <w:sz w:val="18"/>
+          <w:szCs w:val="18"/>
+        </w:rPr>
+        <w:t xml:space="preserve"> in such a way </w:t>
+      </w:r>
+      <w:r>
+        <w:rPr>
+          <w:rFonts w:ascii="Menlo" w:eastAsia="Times New Roman" w:hAnsi="Menlo" w:cs="Menlo"/>
+          <w:color w:val="000000"/>
+          <w:sz w:val="18"/>
+          <w:szCs w:val="18"/>
+        </w:rPr>
+        <w:t>whenever</w:t>
+      </w:r>
+      <w:r>
+        <w:rPr>
+          <w:rFonts w:ascii="Menlo" w:eastAsia="Times New Roman" w:hAnsi="Menlo" w:cs="Menlo"/>
+          <w:color w:val="000000"/>
+          <w:sz w:val="18"/>
+          <w:szCs w:val="18"/>
+        </w:rPr>
+        <w:t xml:space="preserve"> we add any environmental variables we shouldn’t restart the server</w:t>
+      </w:r>
+    </w:p>
+    <w:p/>
     <w:p/>
     <w:sectPr>
       <w:pgSz w:w="11900" w:h="16840"/>
@@ -4119,6 +4770,29 @@
       <w:szCs w:val="20"/>
     </w:rPr>
   </w:style>
+  <w:style w:type="character" w:styleId="Hyperlink">
+    <w:name w:val="Hyperlink"/>
+    <w:basedOn w:val="DefaultParagraphFont"/>
+    <w:uiPriority w:val="99"/>
+    <w:unhideWhenUsed/>
+    <w:rsid w:val="004661BF"/>
+    <w:rPr>
+      <w:color w:val="0563C1" w:themeColor="hyperlink"/>
+      <w:u w:val="single"/>
+    </w:rPr>
+  </w:style>
+  <w:style w:type="character" w:styleId="UnresolvedMention">
+    <w:name w:val="Unresolved Mention"/>
+    <w:basedOn w:val="DefaultParagraphFont"/>
+    <w:uiPriority w:val="99"/>
+    <w:semiHidden/>
+    <w:unhideWhenUsed/>
+    <w:rsid w:val="004661BF"/>
+    <w:rPr>
+      <w:color w:val="605E5C"/>
+      <w:shd w:val="clear" w:color="auto" w:fill="E1DFDD"/>
+    </w:rPr>
+  </w:style>
 </w:styles>
 </file>
 

</xml_diff>